<commit_message>
Commit by Divyaksh after editing Synopsis with technologies
</commit_message>
<xml_diff>
--- a/DBMS Project.docx
+++ b/DBMS Project.docx
@@ -1,27 +1,25 @@
 
 <file path=word/document.xml><?xml version="1.0" encoding="utf-8"?>
-<w:document xmlns:ve="http://schemas.openxmlformats.org/markup-compatibility/2006" xmlns:o="urn:schemas-microsoft-com:office:office" xmlns:r="http://schemas.openxmlformats.org/officeDocument/2006/relationships" xmlns:m="http://schemas.openxmlformats.org/officeDocument/2006/math" xmlns:v="urn:schemas-microsoft-com:vml" xmlns:wp="http://schemas.openxmlformats.org/drawingml/2006/wordprocessingDrawing" xmlns:w10="urn:schemas-microsoft-com:office:word" xmlns:w="http://schemas.openxmlformats.org/wordprocessingml/2006/main" xmlns:wne="http://schemas.microsoft.com/office/word/2006/wordml">
+<w:document xmlns:o="urn:schemas-microsoft-com:office:office" xmlns:r="http://schemas.openxmlformats.org/officeDocument/2006/relationships" xmlns:v="urn:schemas-microsoft-com:vml" xmlns:w="http://schemas.openxmlformats.org/wordprocessingml/2006/main" xmlns:w10="urn:schemas-microsoft-com:office:word" xmlns:wp="http://schemas.openxmlformats.org/drawingml/2006/wordprocessingDrawing" xmlns:wps="http://schemas.microsoft.com/office/word/2010/wordprocessingShape" xmlns:wpg="http://schemas.microsoft.com/office/word/2010/wordprocessingGroup" xmlns:mc="http://schemas.openxmlformats.org/markup-compatibility/2006" xmlns:wp14="http://schemas.microsoft.com/office/word/2010/wordprocessingDrawing" xmlns:w14="http://schemas.microsoft.com/office/word/2010/wordml" mc:Ignorable="w14 wp14">
   <w:body>
     <w:p>
       <w:pPr>
+        <w:pStyle w:val="Normal"/>
         <w:jc w:val="center"/>
-        <w:rPr>
-          <w:rFonts w:ascii="Times New Roman" w:hAnsi="Times New Roman" w:cs="Times New Roman"/>
+        <w:rPr/>
+      </w:pPr>
+      <w:r>
+        <w:rPr>
+          <w:rFonts w:cs="Times New Roman" w:ascii="Times New Roman" w:hAnsi="Times New Roman"/>
           <w:sz w:val="32"/>
           <w:szCs w:val="32"/>
         </w:rPr>
-      </w:pPr>
-      <w:r>
-        <w:rPr>
-          <w:rFonts w:ascii="Times New Roman" w:hAnsi="Times New Roman" w:cs="Times New Roman"/>
-          <w:sz w:val="32"/>
-          <w:szCs w:val="32"/>
-        </w:rPr>
-        <w:t>TITLE</w:t>
+        <w:t>NGO management and donation system</w:t>
       </w:r>
     </w:p>
     <w:p>
       <w:pPr>
+        <w:pStyle w:val="Normal"/>
         <w:rPr>
           <w:rFonts w:ascii="Times New Roman" w:hAnsi="Times New Roman" w:cs="Times New Roman"/>
           <w:sz w:val="28"/>
@@ -30,7 +28,7 @@
       </w:pPr>
       <w:r>
         <w:rPr>
-          <w:rFonts w:ascii="Times New Roman" w:hAnsi="Times New Roman" w:cs="Times New Roman"/>
+          <w:rFonts w:cs="Times New Roman" w:ascii="Times New Roman" w:hAnsi="Times New Roman"/>
           <w:sz w:val="28"/>
           <w:szCs w:val="28"/>
         </w:rPr>
@@ -44,46 +42,15 @@
           <w:ilvl w:val="0"/>
           <w:numId w:val="2"/>
         </w:numPr>
-        <w:rPr>
-          <w:rFonts w:ascii="Times New Roman" w:hAnsi="Times New Roman" w:cs="Times New Roman"/>
+        <w:rPr/>
+      </w:pPr>
+      <w:r>
+        <w:rPr>
+          <w:rFonts w:cs="Times New Roman" w:ascii="Times New Roman" w:hAnsi="Times New Roman"/>
           <w:sz w:val="24"/>
           <w:szCs w:val="24"/>
         </w:rPr>
-      </w:pPr>
-      <w:proofErr w:type="spellStart"/>
-      <w:r>
-        <w:rPr>
-          <w:rFonts w:ascii="Times New Roman" w:hAnsi="Times New Roman" w:cs="Times New Roman"/>
-          <w:sz w:val="24"/>
-          <w:szCs w:val="24"/>
-        </w:rPr>
-        <w:t>Chehak</w:t>
-      </w:r>
-      <w:proofErr w:type="spellEnd"/>
-      <w:r>
-        <w:rPr>
-          <w:rFonts w:ascii="Times New Roman" w:hAnsi="Times New Roman" w:cs="Times New Roman"/>
-          <w:sz w:val="24"/>
-          <w:szCs w:val="24"/>
-        </w:rPr>
-        <w:t xml:space="preserve"> </w:t>
-      </w:r>
-      <w:proofErr w:type="spellStart"/>
-      <w:r>
-        <w:rPr>
-          <w:rFonts w:ascii="Times New Roman" w:hAnsi="Times New Roman" w:cs="Times New Roman"/>
-          <w:sz w:val="24"/>
-          <w:szCs w:val="24"/>
-        </w:rPr>
-        <w:t>Nayar</w:t>
-      </w:r>
-      <w:proofErr w:type="spellEnd"/>
-      <w:r>
-        <w:rPr>
-          <w:rFonts w:ascii="Times New Roman" w:hAnsi="Times New Roman" w:cs="Times New Roman"/>
-          <w:sz w:val="24"/>
-          <w:szCs w:val="24"/>
-        </w:rPr>
+        <w:t>Chehak Nayar:</w:t>
         <w:tab/>
         <w:t>1PE15CS042</w:t>
       </w:r>
@@ -101,46 +68,20 @@
           <w:szCs w:val="24"/>
         </w:rPr>
       </w:pPr>
-      <w:proofErr w:type="spellStart"/>
-      <w:r>
-        <w:rPr>
-          <w:rFonts w:ascii="Times New Roman" w:hAnsi="Times New Roman" w:cs="Times New Roman"/>
+      <w:r>
+        <w:rPr>
+          <w:rFonts w:cs="Times New Roman" w:ascii="Times New Roman" w:hAnsi="Times New Roman"/>
           <w:sz w:val="24"/>
           <w:szCs w:val="24"/>
         </w:rPr>
-        <w:t>Divyaksh</w:t>
-      </w:r>
-      <w:proofErr w:type="spellEnd"/>
-      <w:r>
-        <w:rPr>
-          <w:rFonts w:ascii="Times New Roman" w:hAnsi="Times New Roman" w:cs="Times New Roman"/>
-          <w:sz w:val="24"/>
-          <w:szCs w:val="24"/>
-        </w:rPr>
-        <w:t xml:space="preserve"> </w:t>
-      </w:r>
-      <w:proofErr w:type="spellStart"/>
-      <w:r>
-        <w:rPr>
-          <w:rFonts w:ascii="Times New Roman" w:hAnsi="Times New Roman" w:cs="Times New Roman"/>
-          <w:sz w:val="24"/>
-          <w:szCs w:val="24"/>
-        </w:rPr>
-        <w:t>Shukla</w:t>
-      </w:r>
-      <w:proofErr w:type="spellEnd"/>
-      <w:r>
-        <w:rPr>
-          <w:rFonts w:ascii="Times New Roman" w:hAnsi="Times New Roman" w:cs="Times New Roman"/>
-          <w:sz w:val="24"/>
-          <w:szCs w:val="24"/>
-        </w:rPr>
+        <w:t>Divyaksh Shukla:</w:t>
         <w:tab/>
         <w:t xml:space="preserve">1PE15CS051 </w:t>
       </w:r>
     </w:p>
     <w:p>
       <w:pPr>
+        <w:pStyle w:val="Normal"/>
         <w:rPr>
           <w:rFonts w:ascii="Times New Roman" w:hAnsi="Times New Roman" w:cs="Times New Roman"/>
           <w:sz w:val="28"/>
@@ -149,24 +90,25 @@
       </w:pPr>
       <w:r>
         <w:rPr>
+          <w:rFonts w:cs="Times New Roman" w:ascii="Times New Roman" w:hAnsi="Times New Roman"/>
+          <w:sz w:val="28"/>
+          <w:szCs w:val="28"/>
+        </w:rPr>
+        <w:t>ABSTRACT</w:t>
+      </w:r>
+    </w:p>
+    <w:p>
+      <w:pPr>
+        <w:pStyle w:val="Normal"/>
+        <w:rPr>
           <w:rFonts w:ascii="Times New Roman" w:hAnsi="Times New Roman" w:cs="Times New Roman"/>
           <w:sz w:val="28"/>
           <w:szCs w:val="28"/>
         </w:rPr>
-        <w:t>ABSTRACT</w:t>
-      </w:r>
-    </w:p>
-    <w:p>
-      <w:pPr>
-        <w:rPr>
-          <w:rFonts w:ascii="Times New Roman" w:hAnsi="Times New Roman" w:cs="Times New Roman"/>
-          <w:sz w:val="28"/>
-          <w:szCs w:val="28"/>
-        </w:rPr>
-      </w:pPr>
-      <w:r>
-        <w:rPr>
-          <w:rFonts w:ascii="Times New Roman" w:hAnsi="Times New Roman" w:cs="Times New Roman"/>
+      </w:pPr>
+      <w:r>
+        <w:rPr>
+          <w:rFonts w:cs="Times New Roman" w:ascii="Times New Roman" w:hAnsi="Times New Roman"/>
           <w:sz w:val="28"/>
           <w:szCs w:val="28"/>
         </w:rPr>
@@ -180,27 +122,18 @@
           <w:ilvl w:val="0"/>
           <w:numId w:val="1"/>
         </w:numPr>
-        <w:rPr>
-          <w:rFonts w:ascii="Times New Roman" w:hAnsi="Times New Roman" w:cs="Times New Roman"/>
+        <w:rPr/>
+      </w:pPr>
+      <w:r>
+        <w:rPr>
+          <w:rFonts w:cs="Times New Roman" w:ascii="Times New Roman" w:hAnsi="Times New Roman"/>
           <w:sz w:val="24"/>
           <w:szCs w:val="24"/>
         </w:rPr>
-      </w:pPr>
-      <w:r>
-        <w:rPr>
-          <w:rFonts w:ascii="Times New Roman" w:hAnsi="Times New Roman" w:cs="Times New Roman"/>
-          <w:sz w:val="24"/>
-          <w:szCs w:val="24"/>
-        </w:rPr>
         <w:t>Type of Application:</w:t>
-      </w:r>
-      <w:r>
-        <w:rPr>
-          <w:rFonts w:ascii="Times New Roman" w:hAnsi="Times New Roman" w:cs="Times New Roman"/>
-          <w:sz w:val="24"/>
-          <w:szCs w:val="24"/>
-        </w:rPr>
-        <w:t xml:space="preserve"> Web Application</w:t>
+        <w:tab/>
+        <w:tab/>
+        <w:t>Web Application</w:t>
       </w:r>
     </w:p>
     <w:p>
@@ -210,27 +143,25 @@
           <w:ilvl w:val="0"/>
           <w:numId w:val="1"/>
         </w:numPr>
-        <w:rPr>
-          <w:rFonts w:ascii="Times New Roman" w:hAnsi="Times New Roman" w:cs="Times New Roman"/>
+        <w:rPr/>
+      </w:pPr>
+      <w:r>
+        <w:rPr>
+          <w:rFonts w:cs="Times New Roman" w:ascii="Times New Roman" w:hAnsi="Times New Roman"/>
           <w:sz w:val="24"/>
           <w:szCs w:val="24"/>
         </w:rPr>
-      </w:pPr>
-      <w:r>
-        <w:rPr>
-          <w:rFonts w:ascii="Times New Roman" w:hAnsi="Times New Roman" w:cs="Times New Roman"/>
+        <w:t>Programming Language:</w:t>
+        <w:tab/>
+        <w:t xml:space="preserve">Python / </w:t>
+      </w:r>
+      <w:r>
+        <w:rPr>
+          <w:rFonts w:cs="Times New Roman" w:ascii="Times New Roman" w:hAnsi="Times New Roman"/>
           <w:sz w:val="24"/>
           <w:szCs w:val="24"/>
         </w:rPr>
-        <w:t>Programming Language:</w:t>
-      </w:r>
-      <w:r>
-        <w:rPr>
-          <w:rFonts w:ascii="Times New Roman" w:hAnsi="Times New Roman" w:cs="Times New Roman"/>
-          <w:sz w:val="24"/>
-          <w:szCs w:val="24"/>
-        </w:rPr>
-        <w:t xml:space="preserve"> Python</w:t>
+        <w:t>JavaScript</w:t>
       </w:r>
     </w:p>
     <w:p>
@@ -240,56 +171,69 @@
           <w:ilvl w:val="0"/>
           <w:numId w:val="1"/>
         </w:numPr>
-        <w:rPr>
-          <w:rFonts w:ascii="Times New Roman" w:hAnsi="Times New Roman" w:cs="Times New Roman"/>
+        <w:rPr/>
+      </w:pPr>
+      <w:r>
+        <w:rPr>
+          <w:rFonts w:cs="Times New Roman" w:ascii="Times New Roman" w:hAnsi="Times New Roman"/>
           <w:sz w:val="24"/>
           <w:szCs w:val="24"/>
         </w:rPr>
-      </w:pPr>
-      <w:r>
-        <w:rPr>
-          <w:rFonts w:ascii="Times New Roman" w:hAnsi="Times New Roman" w:cs="Times New Roman"/>
+        <w:t>Web Technologies used:</w:t>
+        <w:tab/>
+      </w:r>
+      <w:r>
+        <w:rPr>
+          <w:rFonts w:cs="Times New Roman" w:ascii="Times New Roman" w:hAnsi="Times New Roman"/>
           <w:sz w:val="24"/>
           <w:szCs w:val="24"/>
         </w:rPr>
-        <w:t>Web Technologies used, Details of server:</w:t>
+        <w:t>HTML5, CSS3, Bootstrap, AngularJS</w:t>
       </w:r>
     </w:p>
     <w:p>
       <w:pPr>
+        <w:pStyle w:val="Normal"/>
         <w:rPr>
           <w:rFonts w:ascii="Times New Roman" w:hAnsi="Times New Roman" w:cs="Times New Roman"/>
           <w:sz w:val="28"/>
           <w:szCs w:val="28"/>
         </w:rPr>
       </w:pPr>
+      <w:r>
+        <w:rPr>
+          <w:rFonts w:cs="Times New Roman" w:ascii="Times New Roman" w:hAnsi="Times New Roman"/>
+          <w:sz w:val="28"/>
+          <w:szCs w:val="28"/>
+        </w:rPr>
+      </w:r>
     </w:p>
     <w:p>
       <w:pPr>
-        <w:rPr>
-          <w:rFonts w:ascii="Times New Roman" w:hAnsi="Times New Roman" w:cs="Times New Roman"/>
-          <w:sz w:val="28"/>
-          <w:szCs w:val="28"/>
-        </w:rPr>
-      </w:pPr>
+        <w:pStyle w:val="Normal"/>
+        <w:rPr/>
+      </w:pPr>
+      <w:r>
+        <w:rPr/>
+      </w:r>
     </w:p>
     <w:sectPr>
+      <w:type w:val="nextPage"/>
       <w:pgSz w:w="11906" w:h="16838"/>
-      <w:pgMar w:top="1440" w:right="1440" w:bottom="1440" w:left="1440" w:header="708" w:footer="708" w:gutter="0"/>
-      <w:cols w:space="708"/>
-      <w:docGrid w:linePitch="360"/>
+      <w:pgMar w:left="1440" w:right="1440" w:header="0" w:top="1440" w:footer="0" w:bottom="1440" w:gutter="0"/>
+      <w:pgNumType w:fmt="decimal"/>
+      <w:formProt w:val="false"/>
+      <w:textDirection w:val="lrTb"/>
+      <w:docGrid w:type="default" w:linePitch="360" w:charSpace="4294965247"/>
     </w:sectPr>
   </w:body>
 </w:document>
 </file>
 
 <file path=word/numbering.xml><?xml version="1.0" encoding="utf-8"?>
-<w:numbering xmlns:ve="http://schemas.openxmlformats.org/markup-compatibility/2006" xmlns:o="urn:schemas-microsoft-com:office:office" xmlns:r="http://schemas.openxmlformats.org/officeDocument/2006/relationships" xmlns:m="http://schemas.openxmlformats.org/officeDocument/2006/math" xmlns:v="urn:schemas-microsoft-com:vml" xmlns:wp="http://schemas.openxmlformats.org/drawingml/2006/wordprocessingDrawing" xmlns:w10="urn:schemas-microsoft-com:office:word" xmlns:w="http://schemas.openxmlformats.org/wordprocessingml/2006/main" xmlns:wne="http://schemas.microsoft.com/office/word/2006/wordml">
-  <w:abstractNum w:abstractNumId="0">
-    <w:nsid w:val="15ED4E56"/>
-    <w:multiLevelType w:val="hybridMultilevel"/>
-    <w:tmpl w:val="0002CC2E"/>
-    <w:lvl w:ilvl="0" w:tplc="4009001B">
+<w:numbering xmlns:w="http://schemas.openxmlformats.org/wordprocessingml/2006/main" xmlns:o="urn:schemas-microsoft-com:office:office" xmlns:r="http://schemas.openxmlformats.org/officeDocument/2006/relationships" xmlns:v="urn:schemas-microsoft-com:vml">
+  <w:abstractNum w:abstractNumId="1">
+    <w:lvl w:ilvl="0">
       <w:start w:val="1"/>
       <w:numFmt w:val="lowerRoman"/>
       <w:lvlText w:val="%1."/>
@@ -298,7 +242,7 @@
         <w:ind w:left="720" w:hanging="360"/>
       </w:pPr>
     </w:lvl>
-    <w:lvl w:ilvl="1" w:tplc="40090019" w:tentative="1">
+    <w:lvl w:ilvl="1">
       <w:start w:val="1"/>
       <w:numFmt w:val="lowerLetter"/>
       <w:lvlText w:val="%2."/>
@@ -307,7 +251,7 @@
         <w:ind w:left="1440" w:hanging="360"/>
       </w:pPr>
     </w:lvl>
-    <w:lvl w:ilvl="2" w:tplc="4009001B" w:tentative="1">
+    <w:lvl w:ilvl="2">
       <w:start w:val="1"/>
       <w:numFmt w:val="lowerRoman"/>
       <w:lvlText w:val="%3."/>
@@ -316,7 +260,7 @@
         <w:ind w:left="2160" w:hanging="180"/>
       </w:pPr>
     </w:lvl>
-    <w:lvl w:ilvl="3" w:tplc="4009000F" w:tentative="1">
+    <w:lvl w:ilvl="3">
       <w:start w:val="1"/>
       <w:numFmt w:val="decimal"/>
       <w:lvlText w:val="%4."/>
@@ -325,7 +269,7 @@
         <w:ind w:left="2880" w:hanging="360"/>
       </w:pPr>
     </w:lvl>
-    <w:lvl w:ilvl="4" w:tplc="40090019" w:tentative="1">
+    <w:lvl w:ilvl="4">
       <w:start w:val="1"/>
       <w:numFmt w:val="lowerLetter"/>
       <w:lvlText w:val="%5."/>
@@ -334,7 +278,7 @@
         <w:ind w:left="3600" w:hanging="360"/>
       </w:pPr>
     </w:lvl>
-    <w:lvl w:ilvl="5" w:tplc="4009001B" w:tentative="1">
+    <w:lvl w:ilvl="5">
       <w:start w:val="1"/>
       <w:numFmt w:val="lowerRoman"/>
       <w:lvlText w:val="%6."/>
@@ -343,7 +287,7 @@
         <w:ind w:left="4320" w:hanging="180"/>
       </w:pPr>
     </w:lvl>
-    <w:lvl w:ilvl="6" w:tplc="4009000F" w:tentative="1">
+    <w:lvl w:ilvl="6">
       <w:start w:val="1"/>
       <w:numFmt w:val="decimal"/>
       <w:lvlText w:val="%7."/>
@@ -352,7 +296,7 @@
         <w:ind w:left="5040" w:hanging="360"/>
       </w:pPr>
     </w:lvl>
-    <w:lvl w:ilvl="7" w:tplc="40090019" w:tentative="1">
+    <w:lvl w:ilvl="7">
       <w:start w:val="1"/>
       <w:numFmt w:val="lowerLetter"/>
       <w:lvlText w:val="%8."/>
@@ -361,7 +305,7 @@
         <w:ind w:left="5760" w:hanging="360"/>
       </w:pPr>
     </w:lvl>
-    <w:lvl w:ilvl="8" w:tplc="4009001B" w:tentative="1">
+    <w:lvl w:ilvl="8">
       <w:start w:val="1"/>
       <w:numFmt w:val="lowerRoman"/>
       <w:lvlText w:val="%9."/>
@@ -371,11 +315,8 @@
       </w:pPr>
     </w:lvl>
   </w:abstractNum>
-  <w:abstractNum w:abstractNumId="1">
-    <w:nsid w:val="50591F86"/>
-    <w:multiLevelType w:val="hybridMultilevel"/>
-    <w:tmpl w:val="2D92C370"/>
-    <w:lvl w:ilvl="0" w:tplc="4009001B">
+  <w:abstractNum w:abstractNumId="2">
+    <w:lvl w:ilvl="0">
       <w:start w:val="1"/>
       <w:numFmt w:val="lowerRoman"/>
       <w:lvlText w:val="%1."/>
@@ -384,7 +325,7 @@
         <w:ind w:left="720" w:hanging="360"/>
       </w:pPr>
     </w:lvl>
-    <w:lvl w:ilvl="1" w:tplc="40090019" w:tentative="1">
+    <w:lvl w:ilvl="1">
       <w:start w:val="1"/>
       <w:numFmt w:val="lowerLetter"/>
       <w:lvlText w:val="%2."/>
@@ -393,7 +334,7 @@
         <w:ind w:left="1440" w:hanging="360"/>
       </w:pPr>
     </w:lvl>
-    <w:lvl w:ilvl="2" w:tplc="4009001B" w:tentative="1">
+    <w:lvl w:ilvl="2">
       <w:start w:val="1"/>
       <w:numFmt w:val="lowerRoman"/>
       <w:lvlText w:val="%3."/>
@@ -402,7 +343,7 @@
         <w:ind w:left="2160" w:hanging="180"/>
       </w:pPr>
     </w:lvl>
-    <w:lvl w:ilvl="3" w:tplc="4009000F" w:tentative="1">
+    <w:lvl w:ilvl="3">
       <w:start w:val="1"/>
       <w:numFmt w:val="decimal"/>
       <w:lvlText w:val="%4."/>
@@ -411,7 +352,7 @@
         <w:ind w:left="2880" w:hanging="360"/>
       </w:pPr>
     </w:lvl>
-    <w:lvl w:ilvl="4" w:tplc="40090019" w:tentative="1">
+    <w:lvl w:ilvl="4">
       <w:start w:val="1"/>
       <w:numFmt w:val="lowerLetter"/>
       <w:lvlText w:val="%5."/>
@@ -420,7 +361,7 @@
         <w:ind w:left="3600" w:hanging="360"/>
       </w:pPr>
     </w:lvl>
-    <w:lvl w:ilvl="5" w:tplc="4009001B" w:tentative="1">
+    <w:lvl w:ilvl="5">
       <w:start w:val="1"/>
       <w:numFmt w:val="lowerRoman"/>
       <w:lvlText w:val="%6."/>
@@ -429,7 +370,7 @@
         <w:ind w:left="4320" w:hanging="180"/>
       </w:pPr>
     </w:lvl>
-    <w:lvl w:ilvl="6" w:tplc="4009000F" w:tentative="1">
+    <w:lvl w:ilvl="6">
       <w:start w:val="1"/>
       <w:numFmt w:val="decimal"/>
       <w:lvlText w:val="%7."/>
@@ -438,7 +379,7 @@
         <w:ind w:left="5040" w:hanging="360"/>
       </w:pPr>
     </w:lvl>
-    <w:lvl w:ilvl="7" w:tplc="40090019" w:tentative="1">
+    <w:lvl w:ilvl="7">
       <w:start w:val="1"/>
       <w:numFmt w:val="lowerLetter"/>
       <w:lvlText w:val="%8."/>
@@ -447,7 +388,7 @@
         <w:ind w:left="5760" w:hanging="360"/>
       </w:pPr>
     </w:lvl>
-    <w:lvl w:ilvl="8" w:tplc="4009001B" w:tentative="1">
+    <w:lvl w:ilvl="8">
       <w:start w:val="1"/>
       <w:numFmt w:val="lowerRoman"/>
       <w:lvlText w:val="%9."/>
@@ -457,21 +398,143 @@
       </w:pPr>
     </w:lvl>
   </w:abstractNum>
+  <w:abstractNum w:abstractNumId="3">
+    <w:lvl w:ilvl="0">
+      <w:start w:val="1"/>
+      <w:numFmt w:val="none"/>
+      <w:suff w:val="nothing"/>
+      <w:lvlText w:val=""/>
+      <w:lvlJc w:val="left"/>
+      <w:pPr>
+        <w:tabs>
+          <w:tab w:val="num" w:pos="432"/>
+        </w:tabs>
+        <w:ind w:left="432" w:hanging="432"/>
+      </w:pPr>
+    </w:lvl>
+    <w:lvl w:ilvl="1">
+      <w:start w:val="1"/>
+      <w:numFmt w:val="none"/>
+      <w:suff w:val="nothing"/>
+      <w:lvlText w:val=""/>
+      <w:lvlJc w:val="left"/>
+      <w:pPr>
+        <w:tabs>
+          <w:tab w:val="num" w:pos="576"/>
+        </w:tabs>
+        <w:ind w:left="576" w:hanging="576"/>
+      </w:pPr>
+    </w:lvl>
+    <w:lvl w:ilvl="2">
+      <w:start w:val="1"/>
+      <w:numFmt w:val="none"/>
+      <w:suff w:val="nothing"/>
+      <w:lvlText w:val=""/>
+      <w:lvlJc w:val="left"/>
+      <w:pPr>
+        <w:tabs>
+          <w:tab w:val="num" w:pos="720"/>
+        </w:tabs>
+        <w:ind w:left="720" w:hanging="720"/>
+      </w:pPr>
+    </w:lvl>
+    <w:lvl w:ilvl="3">
+      <w:start w:val="1"/>
+      <w:numFmt w:val="none"/>
+      <w:suff w:val="nothing"/>
+      <w:lvlText w:val=""/>
+      <w:lvlJc w:val="left"/>
+      <w:pPr>
+        <w:tabs>
+          <w:tab w:val="num" w:pos="864"/>
+        </w:tabs>
+        <w:ind w:left="864" w:hanging="864"/>
+      </w:pPr>
+    </w:lvl>
+    <w:lvl w:ilvl="4">
+      <w:start w:val="1"/>
+      <w:numFmt w:val="none"/>
+      <w:suff w:val="nothing"/>
+      <w:lvlText w:val=""/>
+      <w:lvlJc w:val="left"/>
+      <w:pPr>
+        <w:tabs>
+          <w:tab w:val="num" w:pos="1008"/>
+        </w:tabs>
+        <w:ind w:left="1008" w:hanging="1008"/>
+      </w:pPr>
+    </w:lvl>
+    <w:lvl w:ilvl="5">
+      <w:start w:val="1"/>
+      <w:numFmt w:val="none"/>
+      <w:suff w:val="nothing"/>
+      <w:lvlText w:val=""/>
+      <w:lvlJc w:val="left"/>
+      <w:pPr>
+        <w:tabs>
+          <w:tab w:val="num" w:pos="1152"/>
+        </w:tabs>
+        <w:ind w:left="1152" w:hanging="1152"/>
+      </w:pPr>
+    </w:lvl>
+    <w:lvl w:ilvl="6">
+      <w:start w:val="1"/>
+      <w:numFmt w:val="none"/>
+      <w:suff w:val="nothing"/>
+      <w:lvlText w:val=""/>
+      <w:lvlJc w:val="left"/>
+      <w:pPr>
+        <w:tabs>
+          <w:tab w:val="num" w:pos="1296"/>
+        </w:tabs>
+        <w:ind w:left="1296" w:hanging="1296"/>
+      </w:pPr>
+    </w:lvl>
+    <w:lvl w:ilvl="7">
+      <w:start w:val="1"/>
+      <w:numFmt w:val="none"/>
+      <w:suff w:val="nothing"/>
+      <w:lvlText w:val=""/>
+      <w:lvlJc w:val="left"/>
+      <w:pPr>
+        <w:tabs>
+          <w:tab w:val="num" w:pos="1440"/>
+        </w:tabs>
+        <w:ind w:left="1440" w:hanging="1440"/>
+      </w:pPr>
+    </w:lvl>
+    <w:lvl w:ilvl="8">
+      <w:start w:val="1"/>
+      <w:numFmt w:val="none"/>
+      <w:suff w:val="nothing"/>
+      <w:lvlText w:val=""/>
+      <w:lvlJc w:val="left"/>
+      <w:pPr>
+        <w:tabs>
+          <w:tab w:val="num" w:pos="1584"/>
+        </w:tabs>
+        <w:ind w:left="1584" w:hanging="1584"/>
+      </w:pPr>
+    </w:lvl>
+  </w:abstractNum>
   <w:num w:numId="1">
-    <w:abstractNumId w:val="0"/>
+    <w:abstractNumId w:val="1"/>
   </w:num>
   <w:num w:numId="2">
-    <w:abstractNumId w:val="1"/>
+    <w:abstractNumId w:val="2"/>
+  </w:num>
+  <w:num w:numId="3">
+    <w:abstractNumId w:val="3"/>
   </w:num>
 </w:numbering>
 </file>
 
 <file path=word/styles.xml><?xml version="1.0" encoding="utf-8"?>
-<w:styles xmlns:r="http://schemas.openxmlformats.org/officeDocument/2006/relationships" xmlns:w="http://schemas.openxmlformats.org/wordprocessingml/2006/main">
+<w:styles xmlns:w="http://schemas.openxmlformats.org/wordprocessingml/2006/main" xmlns:w14="http://schemas.microsoft.com/office/word/2010/wordml" xmlns:mc="http://schemas.openxmlformats.org/markup-compatibility/2006" mc:Ignorable="w14">
   <w:docDefaults>
     <w:rPrDefault>
       <w:rPr>
-        <w:rFonts w:asciiTheme="minorHAnsi" w:eastAsiaTheme="minorHAnsi" w:hAnsiTheme="minorHAnsi" w:cstheme="minorBidi"/>
+        <w:rFonts w:ascii="Calibri" w:hAnsi="Calibri" w:eastAsia="Calibri" w:cs="" w:asciiTheme="minorHAnsi" w:cstheme="minorBidi" w:eastAsiaTheme="minorHAnsi" w:hAnsiTheme="minorHAnsi"/>
         <w:sz w:val="22"/>
         <w:szCs w:val="22"/>
         <w:lang w:val="en-IN" w:eastAsia="en-US" w:bidi="ar-SA"/>
@@ -479,13 +542,13 @@
     </w:rPrDefault>
     <w:pPrDefault>
       <w:pPr>
-        <w:spacing w:after="160" w:line="259" w:lineRule="auto"/>
+        <w:spacing w:lineRule="auto" w:line="259"/>
       </w:pPr>
     </w:pPrDefault>
   </w:docDefaults>
   <w:latentStyles w:defLockedState="0" w:defUIPriority="99" w:defSemiHidden="1" w:defUnhideWhenUsed="1" w:defQFormat="0" w:count="267">
-    <w:lsdException w:name="Normal" w:semiHidden="0" w:uiPriority="0" w:unhideWhenUsed="0" w:qFormat="1"/>
-    <w:lsdException w:name="heading 1" w:semiHidden="0" w:uiPriority="9" w:unhideWhenUsed="0" w:qFormat="1"/>
+    <w:lsdException w:name="Normal" w:uiPriority="0" w:semiHidden="0" w:unhideWhenUsed="0" w:qFormat="1"/>
+    <w:lsdException w:name="heading 1" w:uiPriority="9" w:semiHidden="0" w:unhideWhenUsed="0" w:qFormat="1"/>
     <w:lsdException w:name="heading 2" w:uiPriority="9" w:qFormat="1"/>
     <w:lsdException w:name="heading 3" w:uiPriority="9" w:qFormat="1"/>
     <w:lsdException w:name="heading 4" w:uiPriority="9" w:qFormat="1"/>
@@ -504,134 +567,227 @@
     <w:lsdException w:name="toc 8" w:uiPriority="39"/>
     <w:lsdException w:name="toc 9" w:uiPriority="39"/>
     <w:lsdException w:name="caption" w:uiPriority="35" w:qFormat="1"/>
-    <w:lsdException w:name="Title" w:semiHidden="0" w:uiPriority="10" w:unhideWhenUsed="0" w:qFormat="1"/>
+    <w:lsdException w:name="Title" w:uiPriority="10" w:semiHidden="0" w:unhideWhenUsed="0" w:qFormat="1"/>
     <w:lsdException w:name="Default Paragraph Font" w:uiPriority="1"/>
-    <w:lsdException w:name="Subtitle" w:semiHidden="0" w:uiPriority="11" w:unhideWhenUsed="0" w:qFormat="1"/>
-    <w:lsdException w:name="Strong" w:semiHidden="0" w:uiPriority="22" w:unhideWhenUsed="0" w:qFormat="1"/>
-    <w:lsdException w:name="Emphasis" w:semiHidden="0" w:uiPriority="20" w:unhideWhenUsed="0" w:qFormat="1"/>
-    <w:lsdException w:name="Table Grid" w:semiHidden="0" w:uiPriority="39" w:unhideWhenUsed="0"/>
+    <w:lsdException w:name="Subtitle" w:uiPriority="11" w:semiHidden="0" w:unhideWhenUsed="0" w:qFormat="1"/>
+    <w:lsdException w:name="Strong" w:uiPriority="22" w:semiHidden="0" w:unhideWhenUsed="0" w:qFormat="1"/>
+    <w:lsdException w:name="Emphasis" w:uiPriority="20" w:semiHidden="0" w:unhideWhenUsed="0" w:qFormat="1"/>
+    <w:lsdException w:name="Table Grid" w:uiPriority="39" w:semiHidden="0" w:unhideWhenUsed="0"/>
     <w:lsdException w:name="Placeholder Text" w:unhideWhenUsed="0"/>
-    <w:lsdException w:name="No Spacing" w:semiHidden="0" w:uiPriority="1" w:unhideWhenUsed="0" w:qFormat="1"/>
-    <w:lsdException w:name="Light Shading" w:semiHidden="0" w:uiPriority="60" w:unhideWhenUsed="0"/>
-    <w:lsdException w:name="Light List" w:semiHidden="0" w:uiPriority="61" w:unhideWhenUsed="0"/>
-    <w:lsdException w:name="Light Grid" w:semiHidden="0" w:uiPriority="62" w:unhideWhenUsed="0"/>
-    <w:lsdException w:name="Medium Shading 1" w:semiHidden="0" w:uiPriority="63" w:unhideWhenUsed="0"/>
-    <w:lsdException w:name="Medium Shading 2" w:semiHidden="0" w:uiPriority="64" w:unhideWhenUsed="0"/>
-    <w:lsdException w:name="Medium List 1" w:semiHidden="0" w:uiPriority="65" w:unhideWhenUsed="0"/>
-    <w:lsdException w:name="Medium List 2" w:semiHidden="0" w:uiPriority="66" w:unhideWhenUsed="0"/>
-    <w:lsdException w:name="Medium Grid 1" w:semiHidden="0" w:uiPriority="67" w:unhideWhenUsed="0"/>
-    <w:lsdException w:name="Medium Grid 2" w:semiHidden="0" w:uiPriority="68" w:unhideWhenUsed="0"/>
-    <w:lsdException w:name="Medium Grid 3" w:semiHidden="0" w:uiPriority="69" w:unhideWhenUsed="0"/>
-    <w:lsdException w:name="Dark List" w:semiHidden="0" w:uiPriority="70" w:unhideWhenUsed="0"/>
-    <w:lsdException w:name="Colorful Shading" w:semiHidden="0" w:uiPriority="71" w:unhideWhenUsed="0"/>
-    <w:lsdException w:name="Colorful List" w:semiHidden="0" w:uiPriority="72" w:unhideWhenUsed="0"/>
-    <w:lsdException w:name="Colorful Grid" w:semiHidden="0" w:uiPriority="73" w:unhideWhenUsed="0"/>
-    <w:lsdException w:name="Light Shading Accent 1" w:semiHidden="0" w:uiPriority="60" w:unhideWhenUsed="0"/>
-    <w:lsdException w:name="Light List Accent 1" w:semiHidden="0" w:uiPriority="61" w:unhideWhenUsed="0"/>
-    <w:lsdException w:name="Light Grid Accent 1" w:semiHidden="0" w:uiPriority="62" w:unhideWhenUsed="0"/>
-    <w:lsdException w:name="Medium Shading 1 Accent 1" w:semiHidden="0" w:uiPriority="63" w:unhideWhenUsed="0"/>
-    <w:lsdException w:name="Medium Shading 2 Accent 1" w:semiHidden="0" w:uiPriority="64" w:unhideWhenUsed="0"/>
-    <w:lsdException w:name="Medium List 1 Accent 1" w:semiHidden="0" w:uiPriority="65" w:unhideWhenUsed="0"/>
+    <w:lsdException w:name="No Spacing" w:uiPriority="1" w:semiHidden="0" w:unhideWhenUsed="0" w:qFormat="1"/>
+    <w:lsdException w:name="Light Shading" w:uiPriority="60" w:semiHidden="0" w:unhideWhenUsed="0"/>
+    <w:lsdException w:name="Light List" w:uiPriority="61" w:semiHidden="0" w:unhideWhenUsed="0"/>
+    <w:lsdException w:name="Light Grid" w:uiPriority="62" w:semiHidden="0" w:unhideWhenUsed="0"/>
+    <w:lsdException w:name="Medium Shading 1" w:uiPriority="63" w:semiHidden="0" w:unhideWhenUsed="0"/>
+    <w:lsdException w:name="Medium Shading 2" w:uiPriority="64" w:semiHidden="0" w:unhideWhenUsed="0"/>
+    <w:lsdException w:name="Medium List 1" w:uiPriority="65" w:semiHidden="0" w:unhideWhenUsed="0"/>
+    <w:lsdException w:name="Medium List 2" w:uiPriority="66" w:semiHidden="0" w:unhideWhenUsed="0"/>
+    <w:lsdException w:name="Medium Grid 1" w:uiPriority="67" w:semiHidden="0" w:unhideWhenUsed="0"/>
+    <w:lsdException w:name="Medium Grid 2" w:uiPriority="68" w:semiHidden="0" w:unhideWhenUsed="0"/>
+    <w:lsdException w:name="Medium Grid 3" w:uiPriority="69" w:semiHidden="0" w:unhideWhenUsed="0"/>
+    <w:lsdException w:name="Dark List" w:uiPriority="70" w:semiHidden="0" w:unhideWhenUsed="0"/>
+    <w:lsdException w:name="Colorful Shading" w:uiPriority="71" w:semiHidden="0" w:unhideWhenUsed="0"/>
+    <w:lsdException w:name="Colorful List" w:uiPriority="72" w:semiHidden="0" w:unhideWhenUsed="0"/>
+    <w:lsdException w:name="Colorful Grid" w:uiPriority="73" w:semiHidden="0" w:unhideWhenUsed="0"/>
+    <w:lsdException w:name="Light Shading Accent 1" w:uiPriority="60" w:semiHidden="0" w:unhideWhenUsed="0"/>
+    <w:lsdException w:name="Light List Accent 1" w:uiPriority="61" w:semiHidden="0" w:unhideWhenUsed="0"/>
+    <w:lsdException w:name="Light Grid Accent 1" w:uiPriority="62" w:semiHidden="0" w:unhideWhenUsed="0"/>
+    <w:lsdException w:name="Medium Shading 1 Accent 1" w:uiPriority="63" w:semiHidden="0" w:unhideWhenUsed="0"/>
+    <w:lsdException w:name="Medium Shading 2 Accent 1" w:uiPriority="64" w:semiHidden="0" w:unhideWhenUsed="0"/>
+    <w:lsdException w:name="Medium List 1 Accent 1" w:uiPriority="65" w:semiHidden="0" w:unhideWhenUsed="0"/>
     <w:lsdException w:name="Revision" w:unhideWhenUsed="0"/>
-    <w:lsdException w:name="List Paragraph" w:semiHidden="0" w:uiPriority="34" w:unhideWhenUsed="0" w:qFormat="1"/>
-    <w:lsdException w:name="Quote" w:semiHidden="0" w:uiPriority="29" w:unhideWhenUsed="0" w:qFormat="1"/>
-    <w:lsdException w:name="Intense Quote" w:semiHidden="0" w:uiPriority="30" w:unhideWhenUsed="0" w:qFormat="1"/>
-    <w:lsdException w:name="Medium List 2 Accent 1" w:semiHidden="0" w:uiPriority="66" w:unhideWhenUsed="0"/>
-    <w:lsdException w:name="Medium Grid 1 Accent 1" w:semiHidden="0" w:uiPriority="67" w:unhideWhenUsed="0"/>
-    <w:lsdException w:name="Medium Grid 2 Accent 1" w:semiHidden="0" w:uiPriority="68" w:unhideWhenUsed="0"/>
-    <w:lsdException w:name="Medium Grid 3 Accent 1" w:semiHidden="0" w:uiPriority="69" w:unhideWhenUsed="0"/>
-    <w:lsdException w:name="Dark List Accent 1" w:semiHidden="0" w:uiPriority="70" w:unhideWhenUsed="0"/>
-    <w:lsdException w:name="Colorful Shading Accent 1" w:semiHidden="0" w:uiPriority="71" w:unhideWhenUsed="0"/>
-    <w:lsdException w:name="Colorful List Accent 1" w:semiHidden="0" w:uiPriority="72" w:unhideWhenUsed="0"/>
-    <w:lsdException w:name="Colorful Grid Accent 1" w:semiHidden="0" w:uiPriority="73" w:unhideWhenUsed="0"/>
-    <w:lsdException w:name="Light Shading Accent 2" w:semiHidden="0" w:uiPriority="60" w:unhideWhenUsed="0"/>
-    <w:lsdException w:name="Light List Accent 2" w:semiHidden="0" w:uiPriority="61" w:unhideWhenUsed="0"/>
-    <w:lsdException w:name="Light Grid Accent 2" w:semiHidden="0" w:uiPriority="62" w:unhideWhenUsed="0"/>
-    <w:lsdException w:name="Medium Shading 1 Accent 2" w:semiHidden="0" w:uiPriority="63" w:unhideWhenUsed="0"/>
-    <w:lsdException w:name="Medium Shading 2 Accent 2" w:semiHidden="0" w:uiPriority="64" w:unhideWhenUsed="0"/>
-    <w:lsdException w:name="Medium List 1 Accent 2" w:semiHidden="0" w:uiPriority="65" w:unhideWhenUsed="0"/>
-    <w:lsdException w:name="Medium List 2 Accent 2" w:semiHidden="0" w:uiPriority="66" w:unhideWhenUsed="0"/>
-    <w:lsdException w:name="Medium Grid 1 Accent 2" w:semiHidden="0" w:uiPriority="67" w:unhideWhenUsed="0"/>
-    <w:lsdException w:name="Medium Grid 2 Accent 2" w:semiHidden="0" w:uiPriority="68" w:unhideWhenUsed="0"/>
-    <w:lsdException w:name="Medium Grid 3 Accent 2" w:semiHidden="0" w:uiPriority="69" w:unhideWhenUsed="0"/>
-    <w:lsdException w:name="Dark List Accent 2" w:semiHidden="0" w:uiPriority="70" w:unhideWhenUsed="0"/>
-    <w:lsdException w:name="Colorful Shading Accent 2" w:semiHidden="0" w:uiPriority="71" w:unhideWhenUsed="0"/>
-    <w:lsdException w:name="Colorful List Accent 2" w:semiHidden="0" w:uiPriority="72" w:unhideWhenUsed="0"/>
-    <w:lsdException w:name="Colorful Grid Accent 2" w:semiHidden="0" w:uiPriority="73" w:unhideWhenUsed="0"/>
-    <w:lsdException w:name="Light Shading Accent 3" w:semiHidden="0" w:uiPriority="60" w:unhideWhenUsed="0"/>
-    <w:lsdException w:name="Light List Accent 3" w:semiHidden="0" w:uiPriority="61" w:unhideWhenUsed="0"/>
-    <w:lsdException w:name="Light Grid Accent 3" w:semiHidden="0" w:uiPriority="62" w:unhideWhenUsed="0"/>
-    <w:lsdException w:name="Medium Shading 1 Accent 3" w:semiHidden="0" w:uiPriority="63" w:unhideWhenUsed="0"/>
-    <w:lsdException w:name="Medium Shading 2 Accent 3" w:semiHidden="0" w:uiPriority="64" w:unhideWhenUsed="0"/>
-    <w:lsdException w:name="Medium List 1 Accent 3" w:semiHidden="0" w:uiPriority="65" w:unhideWhenUsed="0"/>
-    <w:lsdException w:name="Medium List 2 Accent 3" w:semiHidden="0" w:uiPriority="66" w:unhideWhenUsed="0"/>
-    <w:lsdException w:name="Medium Grid 1 Accent 3" w:semiHidden="0" w:uiPriority="67" w:unhideWhenUsed="0"/>
-    <w:lsdException w:name="Medium Grid 2 Accent 3" w:semiHidden="0" w:uiPriority="68" w:unhideWhenUsed="0"/>
-    <w:lsdException w:name="Medium Grid 3 Accent 3" w:semiHidden="0" w:uiPriority="69" w:unhideWhenUsed="0"/>
-    <w:lsdException w:name="Dark List Accent 3" w:semiHidden="0" w:uiPriority="70" w:unhideWhenUsed="0"/>
-    <w:lsdException w:name="Colorful Shading Accent 3" w:semiHidden="0" w:uiPriority="71" w:unhideWhenUsed="0"/>
-    <w:lsdException w:name="Colorful List Accent 3" w:semiHidden="0" w:uiPriority="72" w:unhideWhenUsed="0"/>
-    <w:lsdException w:name="Colorful Grid Accent 3" w:semiHidden="0" w:uiPriority="73" w:unhideWhenUsed="0"/>
-    <w:lsdException w:name="Light Shading Accent 4" w:semiHidden="0" w:uiPriority="60" w:unhideWhenUsed="0"/>
-    <w:lsdException w:name="Light List Accent 4" w:semiHidden="0" w:uiPriority="61" w:unhideWhenUsed="0"/>
-    <w:lsdException w:name="Light Grid Accent 4" w:semiHidden="0" w:uiPriority="62" w:unhideWhenUsed="0"/>
-    <w:lsdException w:name="Medium Shading 1 Accent 4" w:semiHidden="0" w:uiPriority="63" w:unhideWhenUsed="0"/>
-    <w:lsdException w:name="Medium Shading 2 Accent 4" w:semiHidden="0" w:uiPriority="64" w:unhideWhenUsed="0"/>
-    <w:lsdException w:name="Medium List 1 Accent 4" w:semiHidden="0" w:uiPriority="65" w:unhideWhenUsed="0"/>
-    <w:lsdException w:name="Medium List 2 Accent 4" w:semiHidden="0" w:uiPriority="66" w:unhideWhenUsed="0"/>
-    <w:lsdException w:name="Medium Grid 1 Accent 4" w:semiHidden="0" w:uiPriority="67" w:unhideWhenUsed="0"/>
-    <w:lsdException w:name="Medium Grid 2 Accent 4" w:semiHidden="0" w:uiPriority="68" w:unhideWhenUsed="0"/>
-    <w:lsdException w:name="Medium Grid 3 Accent 4" w:semiHidden="0" w:uiPriority="69" w:unhideWhenUsed="0"/>
-    <w:lsdException w:name="Dark List Accent 4" w:semiHidden="0" w:uiPriority="70" w:unhideWhenUsed="0"/>
-    <w:lsdException w:name="Colorful Shading Accent 4" w:semiHidden="0" w:uiPriority="71" w:unhideWhenUsed="0"/>
-    <w:lsdException w:name="Colorful List Accent 4" w:semiHidden="0" w:uiPriority="72" w:unhideWhenUsed="0"/>
-    <w:lsdException w:name="Colorful Grid Accent 4" w:semiHidden="0" w:uiPriority="73" w:unhideWhenUsed="0"/>
-    <w:lsdException w:name="Light Shading Accent 5" w:semiHidden="0" w:uiPriority="60" w:unhideWhenUsed="0"/>
-    <w:lsdException w:name="Light List Accent 5" w:semiHidden="0" w:uiPriority="61" w:unhideWhenUsed="0"/>
-    <w:lsdException w:name="Light Grid Accent 5" w:semiHidden="0" w:uiPriority="62" w:unhideWhenUsed="0"/>
-    <w:lsdException w:name="Medium Shading 1 Accent 5" w:semiHidden="0" w:uiPriority="63" w:unhideWhenUsed="0"/>
-    <w:lsdException w:name="Medium Shading 2 Accent 5" w:semiHidden="0" w:uiPriority="64" w:unhideWhenUsed="0"/>
-    <w:lsdException w:name="Medium List 1 Accent 5" w:semiHidden="0" w:uiPriority="65" w:unhideWhenUsed="0"/>
-    <w:lsdException w:name="Medium List 2 Accent 5" w:semiHidden="0" w:uiPriority="66" w:unhideWhenUsed="0"/>
-    <w:lsdException w:name="Medium Grid 1 Accent 5" w:semiHidden="0" w:uiPriority="67" w:unhideWhenUsed="0"/>
-    <w:lsdException w:name="Medium Grid 2 Accent 5" w:semiHidden="0" w:uiPriority="68" w:unhideWhenUsed="0"/>
-    <w:lsdException w:name="Medium Grid 3 Accent 5" w:semiHidden="0" w:uiPriority="69" w:unhideWhenUsed="0"/>
-    <w:lsdException w:name="Dark List Accent 5" w:semiHidden="0" w:uiPriority="70" w:unhideWhenUsed="0"/>
-    <w:lsdException w:name="Colorful Shading Accent 5" w:semiHidden="0" w:uiPriority="71" w:unhideWhenUsed="0"/>
-    <w:lsdException w:name="Colorful List Accent 5" w:semiHidden="0" w:uiPriority="72" w:unhideWhenUsed="0"/>
-    <w:lsdException w:name="Colorful Grid Accent 5" w:semiHidden="0" w:uiPriority="73" w:unhideWhenUsed="0"/>
-    <w:lsdException w:name="Light Shading Accent 6" w:semiHidden="0" w:uiPriority="60" w:unhideWhenUsed="0"/>
-    <w:lsdException w:name="Light List Accent 6" w:semiHidden="0" w:uiPriority="61" w:unhideWhenUsed="0"/>
-    <w:lsdException w:name="Light Grid Accent 6" w:semiHidden="0" w:uiPriority="62" w:unhideWhenUsed="0"/>
-    <w:lsdException w:name="Medium Shading 1 Accent 6" w:semiHidden="0" w:uiPriority="63" w:unhideWhenUsed="0"/>
-    <w:lsdException w:name="Medium Shading 2 Accent 6" w:semiHidden="0" w:uiPriority="64" w:unhideWhenUsed="0"/>
-    <w:lsdException w:name="Medium List 1 Accent 6" w:semiHidden="0" w:uiPriority="65" w:unhideWhenUsed="0"/>
-    <w:lsdException w:name="Medium List 2 Accent 6" w:semiHidden="0" w:uiPriority="66" w:unhideWhenUsed="0"/>
-    <w:lsdException w:name="Medium Grid 1 Accent 6" w:semiHidden="0" w:uiPriority="67" w:unhideWhenUsed="0"/>
-    <w:lsdException w:name="Medium Grid 2 Accent 6" w:semiHidden="0" w:uiPriority="68" w:unhideWhenUsed="0"/>
-    <w:lsdException w:name="Medium Grid 3 Accent 6" w:semiHidden="0" w:uiPriority="69" w:unhideWhenUsed="0"/>
-    <w:lsdException w:name="Dark List Accent 6" w:semiHidden="0" w:uiPriority="70" w:unhideWhenUsed="0"/>
-    <w:lsdException w:name="Colorful Shading Accent 6" w:semiHidden="0" w:uiPriority="71" w:unhideWhenUsed="0"/>
-    <w:lsdException w:name="Colorful List Accent 6" w:semiHidden="0" w:uiPriority="72" w:unhideWhenUsed="0"/>
-    <w:lsdException w:name="Colorful Grid Accent 6" w:semiHidden="0" w:uiPriority="73" w:unhideWhenUsed="0"/>
-    <w:lsdException w:name="Subtle Emphasis" w:semiHidden="0" w:uiPriority="19" w:unhideWhenUsed="0" w:qFormat="1"/>
-    <w:lsdException w:name="Intense Emphasis" w:semiHidden="0" w:uiPriority="21" w:unhideWhenUsed="0" w:qFormat="1"/>
-    <w:lsdException w:name="Subtle Reference" w:semiHidden="0" w:uiPriority="31" w:unhideWhenUsed="0" w:qFormat="1"/>
-    <w:lsdException w:name="Intense Reference" w:semiHidden="0" w:uiPriority="32" w:unhideWhenUsed="0" w:qFormat="1"/>
-    <w:lsdException w:name="Book Title" w:semiHidden="0" w:uiPriority="33" w:unhideWhenUsed="0" w:qFormat="1"/>
+    <w:lsdException w:name="List Paragraph" w:uiPriority="34" w:semiHidden="0" w:unhideWhenUsed="0" w:qFormat="1"/>
+    <w:lsdException w:name="Quote" w:uiPriority="29" w:semiHidden="0" w:unhideWhenUsed="0" w:qFormat="1"/>
+    <w:lsdException w:name="Intense Quote" w:uiPriority="30" w:semiHidden="0" w:unhideWhenUsed="0" w:qFormat="1"/>
+    <w:lsdException w:name="Medium List 2 Accent 1" w:uiPriority="66" w:semiHidden="0" w:unhideWhenUsed="0"/>
+    <w:lsdException w:name="Medium Grid 1 Accent 1" w:uiPriority="67" w:semiHidden="0" w:unhideWhenUsed="0"/>
+    <w:lsdException w:name="Medium Grid 2 Accent 1" w:uiPriority="68" w:semiHidden="0" w:unhideWhenUsed="0"/>
+    <w:lsdException w:name="Medium Grid 3 Accent 1" w:uiPriority="69" w:semiHidden="0" w:unhideWhenUsed="0"/>
+    <w:lsdException w:name="Dark List Accent 1" w:uiPriority="70" w:semiHidden="0" w:unhideWhenUsed="0"/>
+    <w:lsdException w:name="Colorful Shading Accent 1" w:uiPriority="71" w:semiHidden="0" w:unhideWhenUsed="0"/>
+    <w:lsdException w:name="Colorful List Accent 1" w:uiPriority="72" w:semiHidden="0" w:unhideWhenUsed="0"/>
+    <w:lsdException w:name="Colorful Grid Accent 1" w:uiPriority="73" w:semiHidden="0" w:unhideWhenUsed="0"/>
+    <w:lsdException w:name="Light Shading Accent 2" w:uiPriority="60" w:semiHidden="0" w:unhideWhenUsed="0"/>
+    <w:lsdException w:name="Light List Accent 2" w:uiPriority="61" w:semiHidden="0" w:unhideWhenUsed="0"/>
+    <w:lsdException w:name="Light Grid Accent 2" w:uiPriority="62" w:semiHidden="0" w:unhideWhenUsed="0"/>
+    <w:lsdException w:name="Medium Shading 1 Accent 2" w:uiPriority="63" w:semiHidden="0" w:unhideWhenUsed="0"/>
+    <w:lsdException w:name="Medium Shading 2 Accent 2" w:uiPriority="64" w:semiHidden="0" w:unhideWhenUsed="0"/>
+    <w:lsdException w:name="Medium List 1 Accent 2" w:uiPriority="65" w:semiHidden="0" w:unhideWhenUsed="0"/>
+    <w:lsdException w:name="Medium List 2 Accent 2" w:uiPriority="66" w:semiHidden="0" w:unhideWhenUsed="0"/>
+    <w:lsdException w:name="Medium Grid 1 Accent 2" w:uiPriority="67" w:semiHidden="0" w:unhideWhenUsed="0"/>
+    <w:lsdException w:name="Medium Grid 2 Accent 2" w:uiPriority="68" w:semiHidden="0" w:unhideWhenUsed="0"/>
+    <w:lsdException w:name="Medium Grid 3 Accent 2" w:uiPriority="69" w:semiHidden="0" w:unhideWhenUsed="0"/>
+    <w:lsdException w:name="Dark List Accent 2" w:uiPriority="70" w:semiHidden="0" w:unhideWhenUsed="0"/>
+    <w:lsdException w:name="Colorful Shading Accent 2" w:uiPriority="71" w:semiHidden="0" w:unhideWhenUsed="0"/>
+    <w:lsdException w:name="Colorful List Accent 2" w:uiPriority="72" w:semiHidden="0" w:unhideWhenUsed="0"/>
+    <w:lsdException w:name="Colorful Grid Accent 2" w:uiPriority="73" w:semiHidden="0" w:unhideWhenUsed="0"/>
+    <w:lsdException w:name="Light Shading Accent 3" w:uiPriority="60" w:semiHidden="0" w:unhideWhenUsed="0"/>
+    <w:lsdException w:name="Light List Accent 3" w:uiPriority="61" w:semiHidden="0" w:unhideWhenUsed="0"/>
+    <w:lsdException w:name="Light Grid Accent 3" w:uiPriority="62" w:semiHidden="0" w:unhideWhenUsed="0"/>
+    <w:lsdException w:name="Medium Shading 1 Accent 3" w:uiPriority="63" w:semiHidden="0" w:unhideWhenUsed="0"/>
+    <w:lsdException w:name="Medium Shading 2 Accent 3" w:uiPriority="64" w:semiHidden="0" w:unhideWhenUsed="0"/>
+    <w:lsdException w:name="Medium List 1 Accent 3" w:uiPriority="65" w:semiHidden="0" w:unhideWhenUsed="0"/>
+    <w:lsdException w:name="Medium List 2 Accent 3" w:uiPriority="66" w:semiHidden="0" w:unhideWhenUsed="0"/>
+    <w:lsdException w:name="Medium Grid 1 Accent 3" w:uiPriority="67" w:semiHidden="0" w:unhideWhenUsed="0"/>
+    <w:lsdException w:name="Medium Grid 2 Accent 3" w:uiPriority="68" w:semiHidden="0" w:unhideWhenUsed="0"/>
+    <w:lsdException w:name="Medium Grid 3 Accent 3" w:uiPriority="69" w:semiHidden="0" w:unhideWhenUsed="0"/>
+    <w:lsdException w:name="Dark List Accent 3" w:uiPriority="70" w:semiHidden="0" w:unhideWhenUsed="0"/>
+    <w:lsdException w:name="Colorful Shading Accent 3" w:uiPriority="71" w:semiHidden="0" w:unhideWhenUsed="0"/>
+    <w:lsdException w:name="Colorful List Accent 3" w:uiPriority="72" w:semiHidden="0" w:unhideWhenUsed="0"/>
+    <w:lsdException w:name="Colorful Grid Accent 3" w:uiPriority="73" w:semiHidden="0" w:unhideWhenUsed="0"/>
+    <w:lsdException w:name="Light Shading Accent 4" w:uiPriority="60" w:semiHidden="0" w:unhideWhenUsed="0"/>
+    <w:lsdException w:name="Light List Accent 4" w:uiPriority="61" w:semiHidden="0" w:unhideWhenUsed="0"/>
+    <w:lsdException w:name="Light Grid Accent 4" w:uiPriority="62" w:semiHidden="0" w:unhideWhenUsed="0"/>
+    <w:lsdException w:name="Medium Shading 1 Accent 4" w:uiPriority="63" w:semiHidden="0" w:unhideWhenUsed="0"/>
+    <w:lsdException w:name="Medium Shading 2 Accent 4" w:uiPriority="64" w:semiHidden="0" w:unhideWhenUsed="0"/>
+    <w:lsdException w:name="Medium List 1 Accent 4" w:uiPriority="65" w:semiHidden="0" w:unhideWhenUsed="0"/>
+    <w:lsdException w:name="Medium List 2 Accent 4" w:uiPriority="66" w:semiHidden="0" w:unhideWhenUsed="0"/>
+    <w:lsdException w:name="Medium Grid 1 Accent 4" w:uiPriority="67" w:semiHidden="0" w:unhideWhenUsed="0"/>
+    <w:lsdException w:name="Medium Grid 2 Accent 4" w:uiPriority="68" w:semiHidden="0" w:unhideWhenUsed="0"/>
+    <w:lsdException w:name="Medium Grid 3 Accent 4" w:uiPriority="69" w:semiHidden="0" w:unhideWhenUsed="0"/>
+    <w:lsdException w:name="Dark List Accent 4" w:uiPriority="70" w:semiHidden="0" w:unhideWhenUsed="0"/>
+    <w:lsdException w:name="Colorful Shading Accent 4" w:uiPriority="71" w:semiHidden="0" w:unhideWhenUsed="0"/>
+    <w:lsdException w:name="Colorful List Accent 4" w:uiPriority="72" w:semiHidden="0" w:unhideWhenUsed="0"/>
+    <w:lsdException w:name="Colorful Grid Accent 4" w:uiPriority="73" w:semiHidden="0" w:unhideWhenUsed="0"/>
+    <w:lsdException w:name="Light Shading Accent 5" w:uiPriority="60" w:semiHidden="0" w:unhideWhenUsed="0"/>
+    <w:lsdException w:name="Light List Accent 5" w:uiPriority="61" w:semiHidden="0" w:unhideWhenUsed="0"/>
+    <w:lsdException w:name="Light Grid Accent 5" w:uiPriority="62" w:semiHidden="0" w:unhideWhenUsed="0"/>
+    <w:lsdException w:name="Medium Shading 1 Accent 5" w:uiPriority="63" w:semiHidden="0" w:unhideWhenUsed="0"/>
+    <w:lsdException w:name="Medium Shading 2 Accent 5" w:uiPriority="64" w:semiHidden="0" w:unhideWhenUsed="0"/>
+    <w:lsdException w:name="Medium List 1 Accent 5" w:uiPriority="65" w:semiHidden="0" w:unhideWhenUsed="0"/>
+    <w:lsdException w:name="Medium List 2 Accent 5" w:uiPriority="66" w:semiHidden="0" w:unhideWhenUsed="0"/>
+    <w:lsdException w:name="Medium Grid 1 Accent 5" w:uiPriority="67" w:semiHidden="0" w:unhideWhenUsed="0"/>
+    <w:lsdException w:name="Medium Grid 2 Accent 5" w:uiPriority="68" w:semiHidden="0" w:unhideWhenUsed="0"/>
+    <w:lsdException w:name="Medium Grid 3 Accent 5" w:uiPriority="69" w:semiHidden="0" w:unhideWhenUsed="0"/>
+    <w:lsdException w:name="Dark List Accent 5" w:uiPriority="70" w:semiHidden="0" w:unhideWhenUsed="0"/>
+    <w:lsdException w:name="Colorful Shading Accent 5" w:uiPriority="71" w:semiHidden="0" w:unhideWhenUsed="0"/>
+    <w:lsdException w:name="Colorful List Accent 5" w:uiPriority="72" w:semiHidden="0" w:unhideWhenUsed="0"/>
+    <w:lsdException w:name="Colorful Grid Accent 5" w:uiPriority="73" w:semiHidden="0" w:unhideWhenUsed="0"/>
+    <w:lsdException w:name="Light Shading Accent 6" w:uiPriority="60" w:semiHidden="0" w:unhideWhenUsed="0"/>
+    <w:lsdException w:name="Light List Accent 6" w:uiPriority="61" w:semiHidden="0" w:unhideWhenUsed="0"/>
+    <w:lsdException w:name="Light Grid Accent 6" w:uiPriority="62" w:semiHidden="0" w:unhideWhenUsed="0"/>
+    <w:lsdException w:name="Medium Shading 1 Accent 6" w:uiPriority="63" w:semiHidden="0" w:unhideWhenUsed="0"/>
+    <w:lsdException w:name="Medium Shading 2 Accent 6" w:uiPriority="64" w:semiHidden="0" w:unhideWhenUsed="0"/>
+    <w:lsdException w:name="Medium List 1 Accent 6" w:uiPriority="65" w:semiHidden="0" w:unhideWhenUsed="0"/>
+    <w:lsdException w:name="Medium List 2 Accent 6" w:uiPriority="66" w:semiHidden="0" w:unhideWhenUsed="0"/>
+    <w:lsdException w:name="Medium Grid 1 Accent 6" w:uiPriority="67" w:semiHidden="0" w:unhideWhenUsed="0"/>
+    <w:lsdException w:name="Medium Grid 2 Accent 6" w:uiPriority="68" w:semiHidden="0" w:unhideWhenUsed="0"/>
+    <w:lsdException w:name="Medium Grid 3 Accent 6" w:uiPriority="69" w:semiHidden="0" w:unhideWhenUsed="0"/>
+    <w:lsdException w:name="Dark List Accent 6" w:uiPriority="70" w:semiHidden="0" w:unhideWhenUsed="0"/>
+    <w:lsdException w:name="Colorful Shading Accent 6" w:uiPriority="71" w:semiHidden="0" w:unhideWhenUsed="0"/>
+    <w:lsdException w:name="Colorful List Accent 6" w:uiPriority="72" w:semiHidden="0" w:unhideWhenUsed="0"/>
+    <w:lsdException w:name="Colorful Grid Accent 6" w:uiPriority="73" w:semiHidden="0" w:unhideWhenUsed="0"/>
+    <w:lsdException w:name="Subtle Emphasis" w:uiPriority="19" w:semiHidden="0" w:unhideWhenUsed="0" w:qFormat="1"/>
+    <w:lsdException w:name="Intense Emphasis" w:uiPriority="21" w:semiHidden="0" w:unhideWhenUsed="0" w:qFormat="1"/>
+    <w:lsdException w:name="Subtle Reference" w:uiPriority="31" w:semiHidden="0" w:unhideWhenUsed="0" w:qFormat="1"/>
+    <w:lsdException w:name="Intense Reference" w:uiPriority="32" w:semiHidden="0" w:unhideWhenUsed="0" w:qFormat="1"/>
+    <w:lsdException w:name="Book Title" w:uiPriority="33" w:semiHidden="0" w:unhideWhenUsed="0" w:qFormat="1"/>
     <w:lsdException w:name="Bibliography" w:uiPriority="37"/>
     <w:lsdException w:name="TOC Heading" w:uiPriority="39" w:qFormat="1"/>
   </w:latentStyles>
-  <w:style w:type="paragraph" w:default="1" w:styleId="Normal">
+  <w:style w:type="paragraph" w:styleId="Normal" w:default="1">
     <w:name w:val="Normal"/>
     <w:qFormat/>
-    <w:rsid w:val="00BD40B8"/>
+    <w:rsid w:val="00bd40b8"/>
+    <w:pPr>
+      <w:widowControl/>
+      <w:bidi w:val="0"/>
+      <w:spacing w:lineRule="auto" w:line="259" w:before="0" w:after="160"/>
+      <w:jc w:val="left"/>
+    </w:pPr>
+    <w:rPr>
+      <w:rFonts w:ascii="Calibri" w:hAnsi="Calibri" w:eastAsia="Calibri" w:cs="" w:asciiTheme="minorHAnsi" w:cstheme="minorBidi" w:eastAsiaTheme="minorHAnsi" w:hAnsiTheme="minorHAnsi"/>
+      <w:color w:val="auto"/>
+      <w:sz w:val="22"/>
+      <w:szCs w:val="22"/>
+      <w:lang w:val="en-IN" w:eastAsia="en-US" w:bidi="ar-SA"/>
+    </w:rPr>
   </w:style>
-  <w:style w:type="character" w:default="1" w:styleId="DefaultParagraphFont">
+  <w:style w:type="character" w:styleId="DefaultParagraphFont" w:default="1">
     <w:name w:val="Default Paragraph Font"/>
     <w:uiPriority w:val="1"/>
     <w:semiHidden/>
     <w:unhideWhenUsed/>
+    <w:qFormat/>
+    <w:rPr/>
+  </w:style>
+  <w:style w:type="paragraph" w:styleId="Heading">
+    <w:name w:val="Heading"/>
+    <w:basedOn w:val="Normal"/>
+    <w:next w:val="TextBody"/>
+    <w:qFormat/>
+    <w:pPr>
+      <w:keepNext/>
+      <w:spacing w:before="240" w:after="120"/>
+    </w:pPr>
+    <w:rPr>
+      <w:rFonts w:ascii="Liberation Sans" w:hAnsi="Liberation Sans" w:eastAsia="WenQuanYi Micro Hei" w:cs="Lohit Devanagari"/>
+      <w:sz w:val="28"/>
+      <w:szCs w:val="28"/>
+    </w:rPr>
+  </w:style>
+  <w:style w:type="paragraph" w:styleId="TextBody">
+    <w:name w:val="Body Text"/>
+    <w:basedOn w:val="Normal"/>
+    <w:pPr>
+      <w:spacing w:lineRule="auto" w:line="288" w:before="0" w:after="140"/>
+    </w:pPr>
+    <w:rPr/>
+  </w:style>
+  <w:style w:type="paragraph" w:styleId="List">
+    <w:name w:val="List"/>
+    <w:basedOn w:val="TextBody"/>
+    <w:pPr/>
+    <w:rPr>
+      <w:rFonts w:cs="Lohit Devanagari"/>
+    </w:rPr>
+  </w:style>
+  <w:style w:type="paragraph" w:styleId="Caption">
+    <w:name w:val="Caption"/>
+    <w:basedOn w:val="Normal"/>
+    <w:qFormat/>
+    <w:pPr>
+      <w:suppressLineNumbers/>
+      <w:spacing w:before="120" w:after="120"/>
+    </w:pPr>
+    <w:rPr>
+      <w:rFonts w:cs="Lohit Devanagari"/>
+      <w:i/>
+      <w:iCs/>
+      <w:sz w:val="24"/>
+      <w:szCs w:val="24"/>
+    </w:rPr>
+  </w:style>
+  <w:style w:type="paragraph" w:styleId="Index">
+    <w:name w:val="Index"/>
+    <w:basedOn w:val="Normal"/>
+    <w:qFormat/>
+    <w:pPr>
+      <w:suppressLineNumbers/>
+    </w:pPr>
+    <w:rPr>
+      <w:rFonts w:cs="Lohit Devanagari"/>
+    </w:rPr>
+  </w:style>
+  <w:style w:type="paragraph" w:styleId="ListParagraph">
+    <w:name w:val="List Paragraph"/>
+    <w:basedOn w:val="Normal"/>
+    <w:uiPriority w:val="34"/>
+    <w:qFormat/>
+    <w:rsid w:val="000c1f77"/>
+    <w:pPr>
+      <w:spacing w:before="0" w:after="160"/>
+      <w:ind w:left="720" w:hanging="0"/>
+      <w:contextualSpacing/>
+    </w:pPr>
+    <w:rPr/>
+  </w:style>
+  <w:style w:type="numbering" w:styleId="NoList" w:default="1">
+    <w:name w:val="No List"/>
+    <w:uiPriority w:val="99"/>
+    <w:semiHidden/>
+    <w:unhideWhenUsed/>
+    <w:qFormat/>
   </w:style>
   <w:style w:type="table" w:default="1" w:styleId="TableNormal">
     <w:name w:val="Normal Table"/>
@@ -648,23 +804,6 @@
         <w:right w:w="108" w:type="dxa"/>
       </w:tblCellMar>
     </w:tblPr>
-  </w:style>
-  <w:style w:type="numbering" w:default="1" w:styleId="NoList">
-    <w:name w:val="No List"/>
-    <w:uiPriority w:val="99"/>
-    <w:semiHidden/>
-    <w:unhideWhenUsed/>
-  </w:style>
-  <w:style w:type="paragraph" w:styleId="ListParagraph">
-    <w:name w:val="List Paragraph"/>
-    <w:basedOn w:val="Normal"/>
-    <w:uiPriority w:val="34"/>
-    <w:qFormat/>
-    <w:rsid w:val="000C1F77"/>
-    <w:pPr>
-      <w:ind w:left="720"/>
-      <w:contextualSpacing/>
-    </w:pPr>
   </w:style>
 </w:styles>
 </file>

</xml_diff>